<commit_message>
added lines in notebook and word
</commit_message>
<xml_diff>
--- a/Detection and Prevention of Advanced Persistent Threat (APT) activities in heterogeneous networks using Deep Learning.docx
+++ b/Detection and Prevention of Advanced Persistent Threat (APT) activities in heterogeneous networks using Deep Learning.docx
@@ -502,7 +502,13 @@
         <w:rPr>
           <w:rFonts w:ascii="Times New Roman" w:hAnsi="Times New Roman" w:cs="Times New Roman"/>
         </w:rPr>
-        <w:t xml:space="preserve"> methodology</w:t>
+        <w:t xml:space="preserve"> </w:t>
+      </w:r>
+      <w:r>
+        <w:rPr>
+          <w:rFonts w:ascii="Times New Roman" w:hAnsi="Times New Roman" w:cs="Times New Roman"/>
+        </w:rPr>
+        <w:t>model</w:t>
       </w:r>
       <w:r>
         <w:rPr>
@@ -557,7 +563,7 @@
         <w:rPr>
           <w:rFonts w:ascii="Times New Roman" w:hAnsi="Times New Roman" w:cs="Times New Roman"/>
         </w:rPr>
-        <w:t>Convolutional Neural Networks (CNN)</w:t>
+        <w:t>Convolutional Neural Network (CNN)</w:t>
       </w:r>
       <w:r>
         <w:rPr>
@@ -569,19 +575,14 @@
         <w:rPr>
           <w:rFonts w:ascii="Times New Roman" w:hAnsi="Times New Roman" w:cs="Times New Roman"/>
         </w:rPr>
-        <w:t>Gated Recurrent Unit</w:t>
-      </w:r>
-      <w:r>
-        <w:rPr>
-          <w:rFonts w:ascii="Times New Roman" w:hAnsi="Times New Roman" w:cs="Times New Roman"/>
-        </w:rPr>
-        <w:t xml:space="preserve"> (GRU)</w:t>
-      </w:r>
-      <w:r>
-        <w:rPr>
-          <w:rFonts w:ascii="Times New Roman" w:hAnsi="Times New Roman" w:cs="Times New Roman"/>
-        </w:rPr>
-        <w:t xml:space="preserve"> and Long Short-Term Memory (LSTM)</w:t>
+        <w:t xml:space="preserve">Long Short-Term Memory (LSTM), </w:t>
+      </w:r>
+      <w:bookmarkStart w:id="1" w:name="_Hlk124111665"/>
+      <w:r>
+        <w:rPr>
+          <w:rFonts w:ascii="Times New Roman" w:hAnsi="Times New Roman" w:cs="Times New Roman"/>
+        </w:rPr>
+        <w:t>Gated Recurrent Unit (GRU)</w:t>
       </w:r>
       <w:r>
         <w:rPr>
@@ -589,7 +590,26 @@
         </w:rPr>
         <w:t xml:space="preserve"> </w:t>
       </w:r>
+      <w:bookmarkEnd w:id="1"/>
+      <w:r>
+        <w:rPr>
+          <w:rFonts w:ascii="Times New Roman" w:hAnsi="Times New Roman" w:cs="Times New Roman"/>
+        </w:rPr>
+        <w:t xml:space="preserve">and </w:t>
+      </w:r>
       <w:bookmarkEnd w:id="0"/>
+      <w:r>
+        <w:rPr>
+          <w:rFonts w:ascii="Times New Roman" w:hAnsi="Times New Roman" w:cs="Times New Roman"/>
+        </w:rPr>
+        <w:t>Recurrent Neural Network (RNN)</w:t>
+      </w:r>
+      <w:r>
+        <w:rPr>
+          <w:rFonts w:ascii="Times New Roman" w:hAnsi="Times New Roman" w:cs="Times New Roman"/>
+        </w:rPr>
+        <w:t xml:space="preserve"> </w:t>
+      </w:r>
       <w:r>
         <w:rPr>
           <w:rFonts w:ascii="Times New Roman" w:hAnsi="Times New Roman" w:cs="Times New Roman"/>
@@ -646,13 +666,19 @@
         <w:rPr>
           <w:rFonts w:ascii="Times New Roman" w:hAnsi="Times New Roman" w:cs="Times New Roman"/>
         </w:rPr>
+        <w:t>, Convolutional Neural Networks (CNN), Gated Recurrent Unit (GRU)</w:t>
+      </w:r>
+      <w:r>
+        <w:rPr>
+          <w:rFonts w:ascii="Times New Roman" w:hAnsi="Times New Roman" w:cs="Times New Roman"/>
+        </w:rPr>
         <w:t xml:space="preserve">, </w:t>
       </w:r>
       <w:r>
         <w:rPr>
           <w:rFonts w:ascii="Times New Roman" w:hAnsi="Times New Roman" w:cs="Times New Roman"/>
         </w:rPr>
-        <w:t>Convolutional Neural Networks (CNN), Gated Recurrent Unit (GRU)</w:t>
+        <w:t>Long Short-Term Memory (LSTM)</w:t>
       </w:r>
       <w:r>
         <w:rPr>
@@ -664,7 +690,19 @@
         <w:rPr>
           <w:rFonts w:ascii="Times New Roman" w:hAnsi="Times New Roman" w:cs="Times New Roman"/>
         </w:rPr>
-        <w:t>Long Short-Term Memory (LSTM)</w:t>
+        <w:t>Recurrent Neural Network</w:t>
+      </w:r>
+      <w:r>
+        <w:rPr>
+          <w:rFonts w:ascii="Times New Roman" w:hAnsi="Times New Roman" w:cs="Times New Roman"/>
+        </w:rPr>
+        <w:t>s</w:t>
+      </w:r>
+      <w:r>
+        <w:rPr>
+          <w:rFonts w:ascii="Times New Roman" w:hAnsi="Times New Roman" w:cs="Times New Roman"/>
+        </w:rPr>
+        <w:t xml:space="preserve"> (RNN),</w:t>
       </w:r>
     </w:p>
     <w:p>
@@ -757,19 +795,7 @@
         <w:rPr>
           <w:rFonts w:ascii="Times New Roman" w:eastAsia="Arial" w:hAnsi="Times New Roman" w:cs="Times New Roman"/>
         </w:rPr>
-        <w:t>often nation states involved in war or state-sponsored organizations</w:t>
-      </w:r>
-      <w:r>
-        <w:rPr>
-          <w:rFonts w:ascii="Times New Roman" w:eastAsia="Arial" w:hAnsi="Times New Roman" w:cs="Times New Roman"/>
-        </w:rPr>
-        <w:t>,</w:t>
-      </w:r>
-      <w:r>
-        <w:rPr>
-          <w:rFonts w:ascii="Times New Roman" w:eastAsia="Arial" w:hAnsi="Times New Roman" w:cs="Times New Roman"/>
-        </w:rPr>
-        <w:t xml:space="preserve"> </w:t>
+        <w:t xml:space="preserve">often nation states involved in war or state-sponsored organizations, </w:t>
       </w:r>
       <w:r>
         <w:rPr>
@@ -927,18 +953,24 @@
         <w:rPr>
           <w:rFonts w:ascii="Times New Roman" w:eastAsia="Arial" w:hAnsi="Times New Roman" w:cs="Times New Roman"/>
         </w:rPr>
-        <w:t>It is challenging to identify this kind of attack because of the APT attack's long-lasting nature on the network and the possibility that the system would crash owing to the enormous traffic.</w:t>
+        <w:t xml:space="preserve">It is </w:t>
       </w:r>
       <w:r>
         <w:rPr>
           <w:rFonts w:ascii="Times New Roman" w:eastAsia="Arial" w:hAnsi="Times New Roman" w:cs="Times New Roman"/>
         </w:rPr>
-        <w:t xml:space="preserve"> </w:t>
+        <w:t>difficult</w:t>
       </w:r>
       <w:r>
         <w:rPr>
           <w:rFonts w:ascii="Times New Roman" w:eastAsia="Arial" w:hAnsi="Times New Roman" w:cs="Times New Roman"/>
         </w:rPr>
+        <w:t xml:space="preserve"> to identify this kind of attack because of the APT attack's long-lasting nature on the network and the possibility that the system would crash owing to the enormous traffic. </w:t>
+      </w:r>
+      <w:r>
+        <w:rPr>
+          <w:rFonts w:ascii="Times New Roman" w:eastAsia="Arial" w:hAnsi="Times New Roman" w:cs="Times New Roman"/>
+        </w:rPr>
         <w:t>Existing Intrusion Detection System solutions are unable to identify APTs because they work to maintain their anonymity and frequently employ Zero-Day attack</w:t>
       </w:r>
       <w:r>
@@ -957,13 +989,7 @@
         <w:rPr>
           <w:rFonts w:ascii="Times New Roman" w:eastAsia="Arial" w:hAnsi="Times New Roman" w:cs="Times New Roman"/>
         </w:rPr>
-        <w:t xml:space="preserve"> type of </w:t>
-      </w:r>
-      <w:r>
-        <w:rPr>
-          <w:rFonts w:ascii="Times New Roman" w:eastAsia="Arial" w:hAnsi="Times New Roman" w:cs="Times New Roman"/>
-        </w:rPr>
-        <w:t>cyberattack that takes use of a potentially dangerous software security flaw that the developer may be ignorant about</w:t>
+        <w:t xml:space="preserve"> type of cyberattack that takes use of a potentially dangerous software security flaw that the developer may be ignorant about</w:t>
       </w:r>
       <w:r>
         <w:rPr>
@@ -1013,13 +1039,7 @@
         <w:rPr>
           <w:rFonts w:ascii="Times New Roman" w:hAnsi="Times New Roman" w:cs="Times New Roman"/>
         </w:rPr>
-        <w:t xml:space="preserve">network intrusion </w:t>
-      </w:r>
-      <w:r>
-        <w:rPr>
-          <w:rFonts w:ascii="Times New Roman" w:hAnsi="Times New Roman" w:cs="Times New Roman"/>
-        </w:rPr>
-        <w:t xml:space="preserve">systems using </w:t>
+        <w:t xml:space="preserve">network intrusion systems using </w:t>
       </w:r>
       <w:r>
         <w:rPr>
@@ -1037,11 +1057,47 @@
         <w:rPr>
           <w:rFonts w:ascii="Times New Roman" w:hAnsi="Times New Roman" w:cs="Times New Roman"/>
         </w:rPr>
-        <w:t>The network intrusion detector is a predictive model that distinguish between intrusions or attacks and normal connections.</w:t>
-      </w:r>
-      <w:r>
-        <w:rPr>
-          <w:rFonts w:ascii="Times New Roman" w:hAnsi="Times New Roman" w:cs="Times New Roman"/>
+        <w:t xml:space="preserve">The network intrusion detector is a predictive model that distinguish between intrusions or attacks and normal connections. </w:t>
+      </w:r>
+      <w:r>
+        <w:rPr>
+          <w:rFonts w:ascii="Times New Roman" w:eastAsia="Arial" w:hAnsi="Times New Roman" w:cs="Times New Roman"/>
+        </w:rPr>
+        <w:t xml:space="preserve">Due to its capacity to thoroughly </w:t>
+      </w:r>
+      <w:r>
+        <w:rPr>
+          <w:rFonts w:ascii="Times New Roman" w:eastAsia="Arial" w:hAnsi="Times New Roman" w:cs="Times New Roman"/>
+        </w:rPr>
+        <w:t>analyze</w:t>
+      </w:r>
+      <w:r>
+        <w:rPr>
+          <w:rFonts w:ascii="Times New Roman" w:eastAsia="Arial" w:hAnsi="Times New Roman" w:cs="Times New Roman"/>
+        </w:rPr>
+        <w:t xml:space="preserve"> network data and produce the feature vector itself automatically, deep learning is </w:t>
+      </w:r>
+      <w:r>
+        <w:rPr>
+          <w:rFonts w:ascii="Times New Roman" w:eastAsia="Arial" w:hAnsi="Times New Roman" w:cs="Times New Roman"/>
+        </w:rPr>
+        <w:t>preferred</w:t>
+      </w:r>
+      <w:r>
+        <w:rPr>
+          <w:rFonts w:ascii="Times New Roman" w:eastAsia="Arial" w:hAnsi="Times New Roman" w:cs="Times New Roman"/>
+        </w:rPr>
+        <w:t>.</w:t>
+      </w:r>
+      <w:r>
+        <w:rPr>
+          <w:rFonts w:ascii="Times New Roman" w:eastAsia="Arial" w:hAnsi="Times New Roman" w:cs="Times New Roman"/>
+        </w:rPr>
+        <w:t xml:space="preserve"> Deep Learning algorithms greatly</w:t>
+      </w:r>
+      <w:r>
+        <w:rPr>
+          <w:rFonts w:ascii="Times New Roman" w:eastAsia="Arial" w:hAnsi="Times New Roman" w:cs="Times New Roman"/>
         </w:rPr>
         <w:t xml:space="preserve"> </w:t>
       </w:r>
@@ -1049,73 +1105,7 @@
         <w:rPr>
           <w:rFonts w:ascii="Times New Roman" w:eastAsia="Arial" w:hAnsi="Times New Roman" w:cs="Times New Roman"/>
         </w:rPr>
-        <w:t xml:space="preserve">Due to its capacity to thoroughly </w:t>
-      </w:r>
-      <w:r>
-        <w:rPr>
-          <w:rFonts w:ascii="Times New Roman" w:eastAsia="Arial" w:hAnsi="Times New Roman" w:cs="Times New Roman"/>
-        </w:rPr>
-        <w:t>analyze</w:t>
-      </w:r>
-      <w:r>
-        <w:rPr>
-          <w:rFonts w:ascii="Times New Roman" w:eastAsia="Arial" w:hAnsi="Times New Roman" w:cs="Times New Roman"/>
-        </w:rPr>
-        <w:t xml:space="preserve"> network data and produce the feature vector itself automatically, deep learning is </w:t>
-      </w:r>
-      <w:r>
-        <w:rPr>
-          <w:rFonts w:ascii="Times New Roman" w:eastAsia="Arial" w:hAnsi="Times New Roman" w:cs="Times New Roman"/>
-        </w:rPr>
-        <w:t>preferred</w:t>
-      </w:r>
-      <w:r>
-        <w:rPr>
-          <w:rFonts w:ascii="Times New Roman" w:eastAsia="Arial" w:hAnsi="Times New Roman" w:cs="Times New Roman"/>
-        </w:rPr>
-        <w:t>.</w:t>
-      </w:r>
-      <w:r>
-        <w:rPr>
-          <w:rFonts w:ascii="Times New Roman" w:eastAsia="Arial" w:hAnsi="Times New Roman" w:cs="Times New Roman"/>
-        </w:rPr>
-        <w:t xml:space="preserve"> Deep Learning algorithms greatly</w:t>
-      </w:r>
-      <w:r>
-        <w:rPr>
-          <w:rFonts w:ascii="Times New Roman" w:eastAsia="Arial" w:hAnsi="Times New Roman" w:cs="Times New Roman"/>
-        </w:rPr>
-        <w:t xml:space="preserve"> </w:t>
-      </w:r>
-      <w:r>
-        <w:rPr>
-          <w:rFonts w:ascii="Times New Roman" w:eastAsia="Arial" w:hAnsi="Times New Roman" w:cs="Times New Roman"/>
-        </w:rPr>
-        <w:t xml:space="preserve">improve the performance </w:t>
-      </w:r>
-      <w:r>
-        <w:rPr>
-          <w:rFonts w:ascii="Times New Roman" w:eastAsia="Arial" w:hAnsi="Times New Roman" w:cs="Times New Roman"/>
-        </w:rPr>
-        <w:t>by</w:t>
-      </w:r>
-      <w:r>
-        <w:rPr>
-          <w:rFonts w:ascii="Times New Roman" w:eastAsia="Arial" w:hAnsi="Times New Roman" w:cs="Times New Roman"/>
-        </w:rPr>
-        <w:t xml:space="preserve"> </w:t>
-      </w:r>
-      <w:r>
-        <w:rPr>
-          <w:rFonts w:ascii="Times New Roman" w:eastAsia="Arial" w:hAnsi="Times New Roman" w:cs="Times New Roman"/>
-        </w:rPr>
-        <w:t xml:space="preserve">producing </w:t>
-      </w:r>
-      <w:r>
-        <w:rPr>
-          <w:rFonts w:ascii="Times New Roman" w:eastAsia="Arial" w:hAnsi="Times New Roman" w:cs="Times New Roman"/>
-        </w:rPr>
-        <w:t>higher detection rate and lower false alarm rate</w:t>
+        <w:t>improve the performance by producing higher detection rate and lower false alarm rate</w:t>
       </w:r>
       <w:r>
         <w:rPr>
@@ -1225,55 +1215,43 @@
         <w:rPr>
           <w:rFonts w:ascii="Times New Roman" w:hAnsi="Times New Roman" w:cs="Times New Roman"/>
         </w:rPr>
-        <w:t xml:space="preserve">Currently, APT attacks can be detected </w:t>
-      </w:r>
-      <w:r>
-        <w:rPr>
-          <w:rFonts w:ascii="Times New Roman" w:hAnsi="Times New Roman" w:cs="Times New Roman"/>
-        </w:rPr>
-        <w:t xml:space="preserve">using tools like UEBA, deception technology, and network monitoring. </w:t>
-      </w:r>
-      <w:r>
-        <w:rPr>
-          <w:rFonts w:ascii="Times New Roman" w:hAnsi="Times New Roman" w:cs="Times New Roman"/>
-        </w:rPr>
-        <w:t>In recent trends many Machine learning algorithms like D</w:t>
-      </w:r>
-      <w:r>
-        <w:rPr>
-          <w:rFonts w:ascii="Times New Roman" w:hAnsi="Times New Roman" w:cs="Times New Roman"/>
-        </w:rPr>
-        <w:t>ecision tree, Bayesian network</w:t>
-      </w:r>
-      <w:r>
-        <w:rPr>
-          <w:rFonts w:ascii="Times New Roman" w:hAnsi="Times New Roman" w:cs="Times New Roman"/>
-        </w:rPr>
-        <w:t xml:space="preserve">, Support Vector Machine have been employed and those gave a reasonable Accuracy, </w:t>
-      </w:r>
-      <w:r>
-        <w:rPr>
-          <w:rFonts w:ascii="Times New Roman" w:hAnsi="Times New Roman" w:cs="Times New Roman"/>
-        </w:rPr>
-        <w:t>sensitivity, specificity</w:t>
-      </w:r>
-      <w:r>
-        <w:rPr>
-          <w:rFonts w:ascii="Times New Roman" w:hAnsi="Times New Roman" w:cs="Times New Roman"/>
-        </w:rPr>
-        <w:t xml:space="preserve"> and</w:t>
-      </w:r>
-      <w:r>
-        <w:rPr>
-          <w:rFonts w:ascii="Times New Roman" w:hAnsi="Times New Roman" w:cs="Times New Roman"/>
-        </w:rPr>
-        <w:t xml:space="preserve"> false-negative rate</w:t>
-      </w:r>
-      <w:r>
-        <w:rPr>
-          <w:rFonts w:ascii="Times New Roman" w:hAnsi="Times New Roman" w:cs="Times New Roman"/>
-        </w:rPr>
-        <w:t>.[4][5][6]</w:t>
+        <w:t xml:space="preserve">Currently, APT attacks can be detected using tools like </w:t>
+      </w:r>
+      <w:r>
+        <w:rPr>
+          <w:rFonts w:ascii="Times New Roman" w:hAnsi="Times New Roman" w:cs="Times New Roman"/>
+        </w:rPr>
+        <w:t xml:space="preserve">User </w:t>
+      </w:r>
+      <w:r>
+        <w:rPr>
+          <w:rFonts w:ascii="Times New Roman" w:hAnsi="Times New Roman" w:cs="Times New Roman"/>
+        </w:rPr>
+        <w:t>and</w:t>
+      </w:r>
+      <w:r>
+        <w:rPr>
+          <w:rFonts w:ascii="Times New Roman" w:hAnsi="Times New Roman" w:cs="Times New Roman"/>
+        </w:rPr>
+        <w:t xml:space="preserve"> Entity Behavior Analytics</w:t>
+      </w:r>
+      <w:r>
+        <w:rPr>
+          <w:rFonts w:ascii="Times New Roman" w:hAnsi="Times New Roman" w:cs="Times New Roman"/>
+        </w:rPr>
+        <w:t xml:space="preserve"> </w:t>
+      </w:r>
+      <w:r>
+        <w:rPr>
+          <w:rFonts w:ascii="Times New Roman" w:hAnsi="Times New Roman" w:cs="Times New Roman"/>
+        </w:rPr>
+        <w:t xml:space="preserve">UEBA, deception technology, and network monitoring. </w:t>
+      </w:r>
+      <w:r>
+        <w:rPr>
+          <w:rFonts w:ascii="Times New Roman" w:hAnsi="Times New Roman" w:cs="Times New Roman"/>
+        </w:rPr>
+        <w:t>In recent trends many Machine learning algorithms like Decision tree, Bayesian network, Support Vector Machine have been employed and those gave a reasonable Accuracy, sensitivity, specificity and false-negative rate.[4][5][6]</w:t>
       </w:r>
     </w:p>
     <w:p>
@@ -1567,13 +1545,7 @@
         <w:rPr>
           <w:rFonts w:ascii="Times New Roman" w:hAnsi="Times New Roman" w:cs="Times New Roman"/>
         </w:rPr>
-        <w:t xml:space="preserve"> </w:t>
-      </w:r>
-      <w:r>
-        <w:rPr>
-          <w:rFonts w:ascii="Times New Roman" w:hAnsi="Times New Roman" w:cs="Times New Roman"/>
-        </w:rPr>
-        <w:t>compared to traditional DLM methodologies</w:t>
+        <w:t xml:space="preserve"> compared to traditional DLM methodologies</w:t>
       </w:r>
       <w:r>
         <w:rPr>
@@ -1638,14 +1610,16 @@
         <w:spacing w:line="276" w:lineRule="auto"/>
         <w:rPr>
           <w:rFonts w:ascii="Times New Roman" w:hAnsi="Times New Roman" w:cs="Times New Roman"/>
-        </w:rPr>
-      </w:pPr>
-      <w:r>
-        <w:rPr>
-          <w:rFonts w:ascii="Times New Roman" w:hAnsi="Times New Roman" w:cs="Times New Roman"/>
           <w:b/>
           <w:bCs/>
         </w:rPr>
+      </w:pPr>
+      <w:r>
+        <w:rPr>
+          <w:rFonts w:ascii="Times New Roman" w:hAnsi="Times New Roman" w:cs="Times New Roman"/>
+          <w:b/>
+          <w:bCs/>
+        </w:rPr>
         <w:lastRenderedPageBreak/>
         <w:t>3. MATERIALS AND METHODS</w:t>
       </w:r>
@@ -1654,12 +1628,41 @@
       <w:pPr>
         <w:pStyle w:val="Heading1"/>
         <w:rPr>
+          <w:rFonts w:ascii="Times New Roman" w:hAnsi="Times New Roman" w:cs="Times New Roman"/>
+        </w:rPr>
+      </w:pPr>
+      <w:r>
+        <w:rPr>
+          <w:rFonts w:ascii="Times New Roman" w:hAnsi="Times New Roman" w:cs="Times New Roman"/>
+        </w:rPr>
+        <w:t>3.1 PROPOSED WORK FLOW</w:t>
+      </w:r>
+    </w:p>
+    <w:p>
+      <w:pPr>
+        <w:rPr>
+          <w:rFonts w:ascii="Times New Roman" w:hAnsi="Times New Roman" w:cs="Times New Roman"/>
+        </w:rPr>
+      </w:pPr>
+      <w:r>
+        <w:rPr>
+          <w:rFonts w:ascii="Times New Roman" w:hAnsi="Times New Roman" w:cs="Times New Roman"/>
+        </w:rPr>
+        <w:t>A deep-learning based classifier model to identify network intrusion detection is the goal of the presented work. In order to distinguish between normal connections and intrusions, the system uses artificial neural network to train itself on the patterns of anomalies. The strategy also aims to reduce the false alarm rate. The strategy is adaptable to new patterns of intrusion and changes in the attacker’s strategy and behavior that may occur over the course of time. The suggested method uses a deep Neural network model that was trained on the NSL-KDD dataset. It outputs a result of 0 or 1, with 1 signifying an intruder and 0 signifying a typical user.</w:t>
+      </w:r>
+    </w:p>
+    <w:p>
+      <w:pPr>
+        <w:pStyle w:val="Heading1"/>
+        <w:rPr>
+          <w:rFonts w:ascii="Times New Roman" w:hAnsi="Times New Roman" w:cs="Times New Roman"/>
           <w:b/>
           <w:bCs/>
         </w:rPr>
       </w:pPr>
       <w:r>
         <w:rPr>
+          <w:rFonts w:ascii="Times New Roman" w:hAnsi="Times New Roman" w:cs="Times New Roman"/>
           <w:b/>
           <w:bCs/>
         </w:rPr>
@@ -1667,6 +1670,7 @@
       </w:r>
       <w:r>
         <w:rPr>
+          <w:rFonts w:ascii="Times New Roman" w:hAnsi="Times New Roman" w:cs="Times New Roman"/>
           <w:b/>
           <w:bCs/>
         </w:rPr>
@@ -1685,7 +1689,7 @@
         <w:rPr>
           <w:rFonts w:ascii="Times New Roman" w:hAnsi="Times New Roman" w:cs="Times New Roman"/>
         </w:rPr>
-        <w:t xml:space="preserve">Only when a useful data collection is available, a good intelligent intrusion detection system be developed. An intrusion detection system can only be trained and tested with a data set that contains a large volume of high-quality data that resembles real-time events. We will be using the NSL-KDD dataset over its successor the standard KDD dataset as it is refined of the former and does not include redundant records in the train set and no duplicate records in the proposed test sets and many such advantages. The KDD-99 data set's, the NSL-KDD data set, has been refined. The NSL-KDD dataset is the best potential data set to simulate and test the performance of Intrusion Detection System, according to numerous research and analyses. Hence, The NSS-KDD dataset </w:t>
+        <w:t xml:space="preserve">Only when a useful data collection is available, a good intelligent intrusion detection system be developed. An intrusion detection system can only be trained and tested with a data set that contains a large volume of high-quality data that resembles real-time events. We will be using the NSL-KDD dataset over its successor the standard KDD dataset as it is refined of the former and does not include redundant records in the train set and no duplicate records in the proposed test sets and many such advantages. The NSL-KDD dataset is the best potential data set to simulate and test the performance of Intrusion Detection System, according to numerous research and analyses. Hence, The NSS-KDD dataset </w:t>
       </w:r>
       <w:r>
         <w:rPr>
@@ -1705,19 +1709,7 @@
         <w:rPr>
           <w:rFonts w:ascii="Times New Roman" w:hAnsi="Times New Roman" w:cs="Times New Roman"/>
         </w:rPr>
-        <w:t>(</w:t>
-      </w:r>
-      <w:r>
-        <w:rPr>
-          <w:rFonts w:ascii="Times New Roman" w:hAnsi="Times New Roman" w:cs="Times New Roman"/>
-        </w:rPr>
-        <w:t>https://www.unb.ca/cic/datasets/nsl.html</w:t>
-      </w:r>
-      <w:r>
-        <w:rPr>
-          <w:rFonts w:ascii="Times New Roman" w:hAnsi="Times New Roman" w:cs="Times New Roman"/>
-        </w:rPr>
-        <w:t xml:space="preserve">) </w:t>
+        <w:t xml:space="preserve">(https://www.unb.ca/cic/datasets/nsl.html) </w:t>
       </w:r>
       <w:r>
         <w:rPr>
@@ -1760,12 +1752,14 @@
       <w:pPr>
         <w:pStyle w:val="Heading1"/>
         <w:rPr>
+          <w:rFonts w:ascii="Times New Roman" w:hAnsi="Times New Roman" w:cs="Times New Roman"/>
           <w:b/>
           <w:bCs/>
         </w:rPr>
       </w:pPr>
       <w:r>
         <w:rPr>
+          <w:rFonts w:ascii="Times New Roman" w:hAnsi="Times New Roman" w:cs="Times New Roman"/>
           <w:b/>
           <w:bCs/>
         </w:rPr>
@@ -1773,6 +1767,7 @@
       </w:r>
       <w:r>
         <w:rPr>
+          <w:rFonts w:ascii="Times New Roman" w:hAnsi="Times New Roman" w:cs="Times New Roman"/>
           <w:b/>
           <w:bCs/>
         </w:rPr>
@@ -1790,7 +1785,43 @@
         <w:rPr>
           <w:rFonts w:ascii="Times New Roman" w:hAnsi="Times New Roman" w:cs="Times New Roman"/>
         </w:rPr>
-        <w:t xml:space="preserve">The objective of data pre-processing is to analyze, filter, transform, and encode data so that a machine learning algorithm can understand and work with the processed output. The presence of any unclean data like missing attributes, attribute values, containing noise or outliers, and duplicate or wrong data will degrade the quality of the ML results. So, </w:t>
+        <w:t>The objective of data pre-processing is to analyze, filter, transform, and encode data so that</w:t>
+      </w:r>
+      <w:r>
+        <w:rPr>
+          <w:rFonts w:ascii="Times New Roman" w:hAnsi="Times New Roman" w:cs="Times New Roman"/>
+        </w:rPr>
+        <w:t xml:space="preserve"> the</w:t>
+      </w:r>
+      <w:r>
+        <w:rPr>
+          <w:rFonts w:ascii="Times New Roman" w:hAnsi="Times New Roman" w:cs="Times New Roman"/>
+        </w:rPr>
+        <w:t xml:space="preserve"> </w:t>
+      </w:r>
+      <w:r>
+        <w:rPr>
+          <w:rFonts w:ascii="Times New Roman" w:hAnsi="Times New Roman" w:cs="Times New Roman"/>
+        </w:rPr>
+        <w:t xml:space="preserve">Artificial Neural Network </w:t>
+      </w:r>
+      <w:r>
+        <w:rPr>
+          <w:rFonts w:ascii="Times New Roman" w:hAnsi="Times New Roman" w:cs="Times New Roman"/>
+        </w:rPr>
+        <w:t xml:space="preserve">algorithm can understand and work with the processed output. The presence of any unclean data like missing attributes, attribute values, containing noise or outliers, and duplicate or wrong data will degrade the quality of the </w:t>
+      </w:r>
+      <w:r>
+        <w:rPr>
+          <w:rFonts w:ascii="Times New Roman" w:hAnsi="Times New Roman" w:cs="Times New Roman"/>
+        </w:rPr>
+        <w:t>Deep learning classifier</w:t>
+      </w:r>
+      <w:r>
+        <w:rPr>
+          <w:rFonts w:ascii="Times New Roman" w:hAnsi="Times New Roman" w:cs="Times New Roman"/>
+        </w:rPr>
+        <w:t xml:space="preserve"> results. So, </w:t>
       </w:r>
       <w:r>
         <w:rPr>
@@ -1850,11 +1881,20 @@
     <w:p>
       <w:pPr>
         <w:pStyle w:val="Heading2"/>
-      </w:pPr>
-      <w:r>
+        <w:rPr>
+          <w:rFonts w:ascii="Times New Roman" w:hAnsi="Times New Roman" w:cs="Times New Roman"/>
+        </w:rPr>
+      </w:pPr>
+      <w:r>
+        <w:rPr>
+          <w:rFonts w:ascii="Times New Roman" w:hAnsi="Times New Roman" w:cs="Times New Roman"/>
+        </w:rPr>
         <w:t xml:space="preserve">3.2.1 </w:t>
       </w:r>
       <w:r>
+        <w:rPr>
+          <w:rFonts w:ascii="Times New Roman" w:hAnsi="Times New Roman" w:cs="Times New Roman"/>
+        </w:rPr>
         <w:t>DATA CLEANING</w:t>
       </w:r>
     </w:p>
@@ -1895,22 +1935,56 @@
         <w:rPr>
           <w:rFonts w:ascii="Times New Roman" w:hAnsi="Times New Roman" w:cs="Times New Roman"/>
         </w:rPr>
-        <w:t>, this is efficient and causes no additional bias. And for rows with few missing values, categorical features 2,3,4 is replaced with mode and numerical data with mean.</w:t>
+        <w:t xml:space="preserve">, this is efficient and causes no additional bias. And for rows with few missing values, categorical features </w:t>
+      </w:r>
+      <w:r>
+        <w:rPr>
+          <w:rFonts w:ascii="Times New Roman" w:hAnsi="Times New Roman" w:cs="Times New Roman"/>
+        </w:rPr>
+        <w:t>are</w:t>
+      </w:r>
+      <w:r>
+        <w:rPr>
+          <w:rFonts w:ascii="Times New Roman" w:hAnsi="Times New Roman" w:cs="Times New Roman"/>
+        </w:rPr>
+        <w:t xml:space="preserve"> replaced with mode and numerical data</w:t>
+      </w:r>
+      <w:r>
+        <w:rPr>
+          <w:rFonts w:ascii="Times New Roman" w:hAnsi="Times New Roman" w:cs="Times New Roman"/>
+        </w:rPr>
+        <w:t xml:space="preserve"> is replaced</w:t>
+      </w:r>
+      <w:r>
+        <w:rPr>
+          <w:rFonts w:ascii="Times New Roman" w:hAnsi="Times New Roman" w:cs="Times New Roman"/>
+        </w:rPr>
+        <w:t xml:space="preserve"> with mean.</w:t>
       </w:r>
     </w:p>
     <w:p>
       <w:pPr>
         <w:pStyle w:val="Heading2"/>
-      </w:pPr>
-      <w:r>
+        <w:rPr>
+          <w:rFonts w:ascii="Times New Roman" w:hAnsi="Times New Roman" w:cs="Times New Roman"/>
+        </w:rPr>
+      </w:pPr>
+      <w:r>
+        <w:rPr>
+          <w:rFonts w:ascii="Times New Roman" w:hAnsi="Times New Roman" w:cs="Times New Roman"/>
+        </w:rPr>
         <w:t xml:space="preserve">3.2.2 </w:t>
       </w:r>
       <w:r>
+        <w:rPr>
+          <w:rFonts w:ascii="Times New Roman" w:hAnsi="Times New Roman" w:cs="Times New Roman"/>
+        </w:rPr>
         <w:t xml:space="preserve">DATA </w:t>
       </w:r>
       <w:r>
         <w:rPr>
           <w:rStyle w:val="Heading2Char"/>
+          <w:rFonts w:ascii="Times New Roman" w:hAnsi="Times New Roman" w:cs="Times New Roman"/>
         </w:rPr>
         <w:t>TRANSFORMATION</w:t>
       </w:r>
@@ -1932,97 +2006,43 @@
         <w:rPr>
           <w:rFonts w:ascii="Times New Roman" w:hAnsi="Times New Roman" w:cs="Times New Roman"/>
         </w:rPr>
-        <w:t xml:space="preserve"> </w:t>
-      </w:r>
-      <w:r>
-        <w:rPr>
-          <w:rFonts w:ascii="Times New Roman" w:hAnsi="Times New Roman" w:cs="Times New Roman"/>
-        </w:rPr>
-        <w:t xml:space="preserve">As the range of raw data values ​​varies widely, </w:t>
-      </w:r>
-      <w:r>
-        <w:rPr>
-          <w:rFonts w:ascii="Times New Roman" w:hAnsi="Times New Roman" w:cs="Times New Roman"/>
-        </w:rPr>
-        <w:t>some of our</w:t>
-      </w:r>
-      <w:r>
-        <w:rPr>
-          <w:rFonts w:ascii="Times New Roman" w:hAnsi="Times New Roman" w:cs="Times New Roman"/>
-        </w:rPr>
-        <w:t xml:space="preserve"> algorithms which works based on Euclidean distance, the objective functions will not perform well without the feature scaling</w:t>
-      </w:r>
-      <w:r>
-        <w:rPr>
-          <w:rFonts w:ascii="Times New Roman" w:hAnsi="Times New Roman" w:cs="Times New Roman"/>
-        </w:rPr>
-        <w:t>. Hence</w:t>
-      </w:r>
-      <w:r>
-        <w:rPr>
-          <w:rFonts w:ascii="Times New Roman" w:hAnsi="Times New Roman" w:cs="Times New Roman"/>
-        </w:rPr>
-        <w:t>, the data values</w:t>
-      </w:r>
-      <w:r>
-        <w:rPr>
-          <w:rFonts w:ascii="Times New Roman" w:hAnsi="Times New Roman" w:cs="Times New Roman"/>
-        </w:rPr>
-        <w:t xml:space="preserve"> of all numerical features</w:t>
-      </w:r>
-      <w:r>
-        <w:rPr>
-          <w:rFonts w:ascii="Times New Roman" w:hAnsi="Times New Roman" w:cs="Times New Roman"/>
-        </w:rPr>
-        <w:t xml:space="preserve"> are scaled ​​within a specified range (-1.0 to 1.0 or 0.0 to 1.0)</w:t>
-      </w:r>
-      <w:r>
-        <w:rPr>
-          <w:rFonts w:ascii="Times New Roman" w:hAnsi="Times New Roman" w:cs="Times New Roman"/>
-        </w:rPr>
-        <w:t>.</w:t>
-      </w:r>
-      <w:r>
-        <w:rPr>
-          <w:rFonts w:ascii="Times New Roman" w:hAnsi="Times New Roman" w:cs="Times New Roman"/>
-        </w:rPr>
-        <w:t xml:space="preserve"> It is called</w:t>
-      </w:r>
-      <w:r>
-        <w:rPr>
-          <w:rFonts w:ascii="Times New Roman" w:hAnsi="Times New Roman" w:cs="Times New Roman"/>
-        </w:rPr>
-        <w:t xml:space="preserve"> Normalization</w:t>
-      </w:r>
-      <w:r>
-        <w:rPr>
-          <w:rFonts w:ascii="Times New Roman" w:hAnsi="Times New Roman" w:cs="Times New Roman"/>
-        </w:rPr>
-        <w:t xml:space="preserve"> </w:t>
-      </w:r>
-      <w:r>
-        <w:rPr>
-          <w:rFonts w:ascii="Times New Roman" w:hAnsi="Times New Roman" w:cs="Times New Roman"/>
-        </w:rPr>
-        <w:t>or</w:t>
-      </w:r>
-      <w:r>
-        <w:rPr>
-          <w:rFonts w:ascii="Times New Roman" w:hAnsi="Times New Roman" w:cs="Times New Roman"/>
-        </w:rPr>
-        <w:t xml:space="preserve"> Min-Max scaling.</w:t>
-      </w:r>
-      <w:r>
-        <w:rPr>
-          <w:rFonts w:ascii="Times New Roman" w:hAnsi="Times New Roman" w:cs="Times New Roman"/>
-        </w:rPr>
-        <w:t xml:space="preserve"> It is done based on t</w:t>
-      </w:r>
-      <w:r>
-        <w:rPr>
-          <w:rFonts w:ascii="Times New Roman" w:hAnsi="Times New Roman" w:cs="Times New Roman"/>
-        </w:rPr>
-        <w:t>he formula</w:t>
+        <w:t xml:space="preserve"> As the range of raw data values ​​varies widely, some of </w:t>
+      </w:r>
+      <w:r>
+        <w:rPr>
+          <w:rFonts w:ascii="Times New Roman" w:hAnsi="Times New Roman" w:cs="Times New Roman"/>
+        </w:rPr>
+        <w:t>the</w:t>
+      </w:r>
+      <w:r>
+        <w:rPr>
+          <w:rFonts w:ascii="Times New Roman" w:hAnsi="Times New Roman" w:cs="Times New Roman"/>
+        </w:rPr>
+        <w:t xml:space="preserve"> algorithms which works based on Euclidean distance, the objective functions will not perform well without the feature scaling.</w:t>
+      </w:r>
+      <w:r>
+        <w:rPr>
+          <w:rFonts w:ascii="Times New Roman" w:hAnsi="Times New Roman" w:cs="Times New Roman"/>
+        </w:rPr>
+        <w:t xml:space="preserve"> Hence, the data value of all numerical are scaled </w:t>
+      </w:r>
+      <w:r>
+        <w:rPr>
+          <w:rFonts w:ascii="Times New Roman" w:hAnsi="Times New Roman" w:cs="Times New Roman"/>
+        </w:rPr>
+        <w:t xml:space="preserve">by </w:t>
+      </w:r>
+      <w:r>
+        <w:rPr>
+          <w:rFonts w:ascii="Times New Roman" w:hAnsi="Times New Roman" w:cs="Times New Roman"/>
+        </w:rPr>
+        <w:t>subtracting</w:t>
+      </w:r>
+      <w:r>
+        <w:rPr>
+          <w:rFonts w:ascii="Times New Roman" w:hAnsi="Times New Roman" w:cs="Times New Roman"/>
+        </w:rPr>
+        <w:t xml:space="preserve"> the mean and scaling to unit variance.</w:t>
       </w:r>
     </w:p>
     <w:p>
@@ -2036,72 +2056,14 @@
         <w:rPr>
           <w:rFonts w:ascii="Times New Roman" w:hAnsi="Times New Roman" w:cs="Times New Roman"/>
         </w:rPr>
-        <w:t xml:space="preserve"> X’ = X - </w:t>
-      </w:r>
-      <w:proofErr w:type="spellStart"/>
-      <w:r>
-        <w:rPr>
-          <w:rFonts w:ascii="Times New Roman" w:hAnsi="Times New Roman" w:cs="Times New Roman"/>
-        </w:rPr>
-        <w:t>X</w:t>
-      </w:r>
-      <w:r>
-        <w:rPr>
-          <w:rFonts w:ascii="Times New Roman" w:hAnsi="Times New Roman" w:cs="Times New Roman"/>
-          <w:vertAlign w:val="subscript"/>
-        </w:rPr>
-        <w:t>min</w:t>
-      </w:r>
-      <w:proofErr w:type="spellEnd"/>
-      <w:r>
-        <w:rPr>
-          <w:rFonts w:ascii="Times New Roman" w:hAnsi="Times New Roman" w:cs="Times New Roman"/>
-          <w:vertAlign w:val="subscript"/>
-        </w:rPr>
-        <w:t xml:space="preserve"> </w:t>
-      </w:r>
-      <w:r>
-        <w:rPr>
-          <w:rFonts w:ascii="Times New Roman" w:hAnsi="Times New Roman" w:cs="Times New Roman"/>
-        </w:rPr>
-        <w:t xml:space="preserve">/ </w:t>
-      </w:r>
-      <w:proofErr w:type="spellStart"/>
-      <w:r>
-        <w:rPr>
-          <w:rFonts w:ascii="Times New Roman" w:hAnsi="Times New Roman" w:cs="Times New Roman"/>
-        </w:rPr>
-        <w:t>X</w:t>
-      </w:r>
-      <w:r>
-        <w:rPr>
-          <w:rFonts w:ascii="Times New Roman" w:hAnsi="Times New Roman" w:cs="Times New Roman"/>
-          <w:vertAlign w:val="subscript"/>
-        </w:rPr>
-        <w:t>max</w:t>
-      </w:r>
-      <w:proofErr w:type="spellEnd"/>
-      <w:r>
-        <w:rPr>
-          <w:rFonts w:ascii="Times New Roman" w:hAnsi="Times New Roman" w:cs="Times New Roman"/>
-        </w:rPr>
-        <w:t xml:space="preserve"> - </w:t>
-      </w:r>
-      <w:proofErr w:type="spellStart"/>
-      <w:r>
-        <w:rPr>
-          <w:rFonts w:ascii="Times New Roman" w:hAnsi="Times New Roman" w:cs="Times New Roman"/>
-        </w:rPr>
-        <w:t>X</w:t>
-      </w:r>
-      <w:r>
-        <w:rPr>
-          <w:rFonts w:ascii="Times New Roman" w:hAnsi="Times New Roman" w:cs="Times New Roman"/>
-          <w:vertAlign w:val="subscript"/>
-        </w:rPr>
-        <w:t>min</w:t>
-      </w:r>
-      <w:proofErr w:type="spellEnd"/>
+        <w:t>Here, t</w:t>
+      </w:r>
+      <w:r>
+        <w:rPr>
+          <w:rFonts w:ascii="Times New Roman" w:hAnsi="Times New Roman" w:cs="Times New Roman"/>
+        </w:rPr>
+        <w:t>he standard score of a sample x is calculated as:</w:t>
+      </w:r>
     </w:p>
     <w:p>
       <w:pPr>
@@ -2114,6 +2076,49 @@
         <w:rPr>
           <w:rFonts w:ascii="Times New Roman" w:hAnsi="Times New Roman" w:cs="Times New Roman"/>
         </w:rPr>
+        <w:t>z = (x - u) / s</w:t>
+      </w:r>
+    </w:p>
+    <w:p>
+      <w:pPr>
+        <w:spacing w:line="276" w:lineRule="auto"/>
+        <w:rPr>
+          <w:rFonts w:ascii="Times New Roman" w:hAnsi="Times New Roman" w:cs="Times New Roman"/>
+        </w:rPr>
+      </w:pPr>
+      <w:r>
+        <w:rPr>
+          <w:rFonts w:ascii="Times New Roman" w:hAnsi="Times New Roman" w:cs="Times New Roman"/>
+        </w:rPr>
+        <w:lastRenderedPageBreak/>
+        <w:t xml:space="preserve">where u is the mean of the training samples, and </w:t>
+      </w:r>
+      <w:proofErr w:type="spellStart"/>
+      <w:r>
+        <w:rPr>
+          <w:rFonts w:ascii="Times New Roman" w:hAnsi="Times New Roman" w:cs="Times New Roman"/>
+        </w:rPr>
+        <w:t>s</w:t>
+      </w:r>
+      <w:proofErr w:type="spellEnd"/>
+      <w:r>
+        <w:rPr>
+          <w:rFonts w:ascii="Times New Roman" w:hAnsi="Times New Roman" w:cs="Times New Roman"/>
+        </w:rPr>
+        <w:t xml:space="preserve"> is the standard deviation of the training samples.</w:t>
+      </w:r>
+    </w:p>
+    <w:p>
+      <w:pPr>
+        <w:spacing w:line="276" w:lineRule="auto"/>
+        <w:rPr>
+          <w:rFonts w:ascii="Times New Roman" w:hAnsi="Times New Roman" w:cs="Times New Roman"/>
+        </w:rPr>
+      </w:pPr>
+      <w:r>
+        <w:rPr>
+          <w:rFonts w:ascii="Times New Roman" w:hAnsi="Times New Roman" w:cs="Times New Roman"/>
+        </w:rPr>
         <w:t xml:space="preserve">For </w:t>
       </w:r>
       <w:r>
@@ -2168,12 +2173,15 @@
     <w:p>
       <w:pPr>
         <w:pStyle w:val="Heading2"/>
-      </w:pPr>
-      <w:r>
-        <w:t xml:space="preserve">3.2.2.1 </w:t>
-      </w:r>
-      <w:r>
-        <w:t>CONCEPT HIERARCHY GENERATION:</w:t>
+        <w:rPr>
+          <w:rFonts w:ascii="Times New Roman" w:hAnsi="Times New Roman" w:cs="Times New Roman"/>
+        </w:rPr>
+      </w:pPr>
+      <w:r>
+        <w:rPr>
+          <w:rFonts w:ascii="Times New Roman" w:hAnsi="Times New Roman" w:cs="Times New Roman"/>
+        </w:rPr>
+        <w:t>3.2.2.1 CONCEPT HIERARCHY GENERATION:</w:t>
       </w:r>
     </w:p>
     <w:p>
@@ -2211,13 +2219,7 @@
         <w:rPr>
           <w:rFonts w:ascii="Times New Roman" w:hAnsi="Times New Roman" w:cs="Times New Roman"/>
         </w:rPr>
-        <w:t xml:space="preserve">Since we are interested to predict only the class of attack, </w:t>
-      </w:r>
-      <w:r>
-        <w:rPr>
-          <w:rFonts w:ascii="Times New Roman" w:hAnsi="Times New Roman" w:cs="Times New Roman"/>
-        </w:rPr>
-        <w:t>in</w:t>
+        <w:t>Since we are interested to predict only the class of attack, in</w:t>
       </w:r>
       <w:r>
         <w:rPr>
@@ -2259,9 +2261,14 @@
     <w:p>
       <w:pPr>
         <w:pStyle w:val="Heading2"/>
-      </w:pPr>
-      <w:r>
-        <w:lastRenderedPageBreak/>
+        <w:rPr>
+          <w:rFonts w:ascii="Times New Roman" w:hAnsi="Times New Roman" w:cs="Times New Roman"/>
+        </w:rPr>
+      </w:pPr>
+      <w:r>
+        <w:rPr>
+          <w:rFonts w:ascii="Times New Roman" w:hAnsi="Times New Roman" w:cs="Times New Roman"/>
+        </w:rPr>
         <w:t>3.2.2.2 ENCODING CATEGORICAL VALUES</w:t>
       </w:r>
     </w:p>
@@ -2324,7 +2331,31 @@
         <w:rPr>
           <w:rFonts w:ascii="Times New Roman" w:hAnsi="Times New Roman" w:cs="Times New Roman"/>
         </w:rPr>
-        <w:t xml:space="preserve">on math and numbers, but if our dataset has a categorical variable, it can create problems while building the model. Therefore, it is necessary to encode these categorical variables as numbers. With these numbers, the </w:t>
+        <w:t>on math and numbers, but if our dataset has a categorical variable, it can</w:t>
+      </w:r>
+      <w:r>
+        <w:rPr>
+          <w:rFonts w:ascii="Times New Roman" w:hAnsi="Times New Roman" w:cs="Times New Roman"/>
+        </w:rPr>
+        <w:t>’t be used</w:t>
+      </w:r>
+      <w:r>
+        <w:rPr>
+          <w:rFonts w:ascii="Times New Roman" w:hAnsi="Times New Roman" w:cs="Times New Roman"/>
+        </w:rPr>
+        <w:t xml:space="preserve"> </w:t>
+      </w:r>
+      <w:r>
+        <w:rPr>
+          <w:rFonts w:ascii="Times New Roman" w:hAnsi="Times New Roman" w:cs="Times New Roman"/>
+        </w:rPr>
+        <w:t>to</w:t>
+      </w:r>
+      <w:r>
+        <w:rPr>
+          <w:rFonts w:ascii="Times New Roman" w:hAnsi="Times New Roman" w:cs="Times New Roman"/>
+        </w:rPr>
+        <w:t xml:space="preserve"> build the model. Therefore, it is necessary to encode these categorical variables as numbers. With these numbers, the </w:t>
       </w:r>
       <w:r>
         <w:rPr>
@@ -2368,18 +2399,15 @@
     <w:p>
       <w:pPr>
         <w:pStyle w:val="Heading2"/>
-      </w:pPr>
-      <w:r>
-        <w:t>3.2.</w:t>
-      </w:r>
-      <w:r>
-        <w:t>3</w:t>
-      </w:r>
-      <w:r>
-        <w:t xml:space="preserve"> </w:t>
-      </w:r>
-      <w:r>
-        <w:t>FEATURE SELECTION</w:t>
+        <w:rPr>
+          <w:rFonts w:ascii="Times New Roman" w:hAnsi="Times New Roman" w:cs="Times New Roman"/>
+        </w:rPr>
+      </w:pPr>
+      <w:r>
+        <w:rPr>
+          <w:rFonts w:ascii="Times New Roman" w:hAnsi="Times New Roman" w:cs="Times New Roman"/>
+        </w:rPr>
+        <w:t>3.2.3 FEATURE SELECTION</w:t>
       </w:r>
     </w:p>
     <w:p>
@@ -2393,85 +2421,26 @@
         <w:rPr>
           <w:rFonts w:ascii="Times New Roman" w:hAnsi="Times New Roman" w:cs="Times New Roman"/>
         </w:rPr>
-        <w:t xml:space="preserve">Only a few </w:t>
-      </w:r>
-      <w:r>
-        <w:rPr>
-          <w:rFonts w:ascii="Times New Roman" w:hAnsi="Times New Roman" w:cs="Times New Roman"/>
-        </w:rPr>
-        <w:t>features</w:t>
-      </w:r>
-      <w:r>
-        <w:rPr>
-          <w:rFonts w:ascii="Times New Roman" w:hAnsi="Times New Roman" w:cs="Times New Roman"/>
-        </w:rPr>
-        <w:t xml:space="preserve"> in the dataset are useful for generating the </w:t>
-      </w:r>
-      <w:r>
-        <w:rPr>
-          <w:rFonts w:ascii="Times New Roman" w:hAnsi="Times New Roman" w:cs="Times New Roman"/>
-        </w:rPr>
-        <w:t xml:space="preserve">Deep learning classifier </w:t>
-      </w:r>
-      <w:r>
-        <w:rPr>
-          <w:rFonts w:ascii="Times New Roman" w:hAnsi="Times New Roman" w:cs="Times New Roman"/>
-        </w:rPr>
-        <w:t xml:space="preserve">model, and the rest are either redundant or unnecessary. If we </w:t>
-      </w:r>
-      <w:r>
-        <w:rPr>
-          <w:rFonts w:ascii="Times New Roman" w:hAnsi="Times New Roman" w:cs="Times New Roman"/>
-        </w:rPr>
-        <w:t>use</w:t>
-      </w:r>
-      <w:r>
-        <w:rPr>
-          <w:rFonts w:ascii="Times New Roman" w:hAnsi="Times New Roman" w:cs="Times New Roman"/>
-        </w:rPr>
-        <w:t xml:space="preserve"> all of th</w:t>
-      </w:r>
-      <w:r>
-        <w:rPr>
-          <w:rFonts w:ascii="Times New Roman" w:hAnsi="Times New Roman" w:cs="Times New Roman"/>
-        </w:rPr>
-        <w:t>e</w:t>
-      </w:r>
-      <w:r>
-        <w:rPr>
-          <w:rFonts w:ascii="Times New Roman" w:hAnsi="Times New Roman" w:cs="Times New Roman"/>
-        </w:rPr>
-        <w:t xml:space="preserve">se redundant and irrelevant variables in the </w:t>
-      </w:r>
-      <w:r>
-        <w:rPr>
-          <w:rFonts w:ascii="Times New Roman" w:hAnsi="Times New Roman" w:cs="Times New Roman"/>
-        </w:rPr>
-        <w:t>model</w:t>
-      </w:r>
-      <w:r>
-        <w:rPr>
-          <w:rFonts w:ascii="Times New Roman" w:hAnsi="Times New Roman" w:cs="Times New Roman"/>
-        </w:rPr>
-        <w:t>, it may have a negative impact on the model's overall performance and accuracy.</w:t>
-      </w:r>
-      <w:r>
-        <w:rPr>
-          <w:rFonts w:ascii="Times New Roman" w:hAnsi="Times New Roman" w:cs="Times New Roman"/>
-        </w:rPr>
-        <w:t xml:space="preserve"> So, the Pearson’s correlation coefficient for all columns is calculated and only columns with high correlation with the label is selected for further Deep Learning development model</w:t>
-      </w:r>
-      <w:r>
-        <w:rPr>
-          <w:rFonts w:ascii="Times New Roman" w:hAnsi="Times New Roman" w:cs="Times New Roman"/>
-        </w:rPr>
-        <w:t>.</w:t>
+        <w:t xml:space="preserve">Only a few features in the dataset are useful for generating the Deep learning classifier model, and the rest are either redundant or unnecessary. If we use all of these redundant and irrelevant variables in the model, it may have a negative impact on the model's overall performance and accuracy. So, the Pearson’s correlation coefficient for all columns is calculated and only </w:t>
+      </w:r>
+      <w:r>
+        <w:rPr>
+          <w:rFonts w:ascii="Times New Roman" w:hAnsi="Times New Roman" w:cs="Times New Roman"/>
+        </w:rPr>
+        <w:t xml:space="preserve">attributes which have more than 0.5 correlation with encoded attack label attribute </w:t>
+      </w:r>
+      <w:r>
+        <w:rPr>
+          <w:rFonts w:ascii="Times New Roman" w:hAnsi="Times New Roman" w:cs="Times New Roman"/>
+        </w:rPr>
+        <w:t>is selected for further Deep Learning development model.</w:t>
       </w:r>
     </w:p>
     <w:p>
       <w:pPr>
         <w:pStyle w:val="Heading1"/>
         <w:rPr>
+          <w:rFonts w:ascii="Times New Roman" w:hAnsi="Times New Roman" w:cs="Times New Roman"/>
           <w:b/>
           <w:bCs/>
           <w:lang w:val="en-IN"/>
@@ -2479,6 +2448,7 @@
       </w:pPr>
       <w:r>
         <w:rPr>
+          <w:rFonts w:ascii="Times New Roman" w:hAnsi="Times New Roman" w:cs="Times New Roman"/>
           <w:b/>
           <w:bCs/>
           <w:lang w:val="en-IN"/>
@@ -2487,6 +2457,7 @@
       </w:r>
       <w:r>
         <w:rPr>
+          <w:rFonts w:ascii="Times New Roman" w:hAnsi="Times New Roman" w:cs="Times New Roman"/>
           <w:b/>
           <w:bCs/>
           <w:lang w:val="en-IN"/>
@@ -2507,7 +2478,63 @@
           <w:rFonts w:ascii="Times New Roman" w:hAnsi="Times New Roman" w:cs="Times New Roman"/>
           <w:lang w:val="en-IN"/>
         </w:rPr>
-        <w:t>A neural network is a collection of algorithms that attempts to identify underlying links in a set of data using techniques that are modelled after the biological neural networks seen in animal brains. Their structure and nomenclature are modelled after the human brain, mirroring the communication between organic neurons. In this context, neural networks are systems of neurons that can be either organic or synthetic in origin. It will make computer programmes to recognise patterns and solve common problems in the fields of AI, machine learning, and deep learning.</w:t>
+        <w:t>A neural network is a collection of algorithms that attempts to identify underlying links in a set of data using techniques that are modelled after the biological neural networks seen in animal brains. Their structure and nomenclature are modelled after the human brain, mirroring the communication between organic neurons. In this context, neural networks are systems of neurons that can be either organic or synthetic in origin. It will make computer programmes to recognise patterns and solve common problems in the fields of A</w:t>
+      </w:r>
+      <w:r>
+        <w:rPr>
+          <w:rFonts w:ascii="Times New Roman" w:hAnsi="Times New Roman" w:cs="Times New Roman"/>
+          <w:lang w:val="en-IN"/>
+        </w:rPr>
+        <w:t xml:space="preserve">rtificial </w:t>
+      </w:r>
+      <w:r>
+        <w:rPr>
+          <w:rFonts w:ascii="Times New Roman" w:hAnsi="Times New Roman" w:cs="Times New Roman"/>
+          <w:lang w:val="en-IN"/>
+        </w:rPr>
+        <w:t>I</w:t>
+      </w:r>
+      <w:r>
+        <w:rPr>
+          <w:rFonts w:ascii="Times New Roman" w:hAnsi="Times New Roman" w:cs="Times New Roman"/>
+          <w:lang w:val="en-IN"/>
+        </w:rPr>
+        <w:t>ntelligence</w:t>
+      </w:r>
+      <w:r>
+        <w:rPr>
+          <w:rFonts w:ascii="Times New Roman" w:hAnsi="Times New Roman" w:cs="Times New Roman"/>
+          <w:lang w:val="en-IN"/>
+        </w:rPr>
+        <w:t xml:space="preserve">, </w:t>
+      </w:r>
+      <w:r>
+        <w:rPr>
+          <w:rFonts w:ascii="Times New Roman" w:hAnsi="Times New Roman" w:cs="Times New Roman"/>
+          <w:lang w:val="en-IN"/>
+        </w:rPr>
+        <w:t>M</w:t>
+      </w:r>
+      <w:r>
+        <w:rPr>
+          <w:rFonts w:ascii="Times New Roman" w:hAnsi="Times New Roman" w:cs="Times New Roman"/>
+          <w:lang w:val="en-IN"/>
+        </w:rPr>
+        <w:t xml:space="preserve">achine learning, and </w:t>
+      </w:r>
+      <w:r>
+        <w:rPr>
+          <w:rFonts w:ascii="Times New Roman" w:hAnsi="Times New Roman" w:cs="Times New Roman"/>
+          <w:lang w:val="en-IN"/>
+        </w:rPr>
+        <w:t>D</w:t>
+      </w:r>
+      <w:r>
+        <w:rPr>
+          <w:rFonts w:ascii="Times New Roman" w:hAnsi="Times New Roman" w:cs="Times New Roman"/>
+          <w:lang w:val="en-IN"/>
+        </w:rPr>
+        <w:t>eep learning.</w:t>
       </w:r>
     </w:p>
     <w:p>
@@ -2565,20 +2592,16 @@
       <w:pPr>
         <w:pStyle w:val="Heading2"/>
         <w:rPr>
-          <w:lang w:val="en-IN"/>
-        </w:rPr>
-      </w:pPr>
-      <w:r>
-        <w:rPr>
-          <w:lang w:val="en-IN"/>
-        </w:rPr>
-        <w:t xml:space="preserve">3.3.1 </w:t>
-      </w:r>
-      <w:r>
-        <w:rPr>
-          <w:lang w:val="en-IN"/>
-        </w:rPr>
-        <w:t xml:space="preserve">CONVOLUTIONAL NEURAL NETWORKS </w:t>
+          <w:rFonts w:ascii="Times New Roman" w:hAnsi="Times New Roman" w:cs="Times New Roman"/>
+          <w:lang w:val="en-IN"/>
+        </w:rPr>
+      </w:pPr>
+      <w:r>
+        <w:rPr>
+          <w:rFonts w:ascii="Times New Roman" w:hAnsi="Times New Roman" w:cs="Times New Roman"/>
+          <w:lang w:val="en-IN"/>
+        </w:rPr>
+        <w:t xml:space="preserve">3.3.1 CONVOLUTIONAL NEURAL NETWORKS </w:t>
       </w:r>
     </w:p>
     <w:p>
@@ -2610,7 +2633,15 @@
           <w:rFonts w:ascii="Times New Roman" w:hAnsi="Times New Roman" w:cs="Times New Roman"/>
           <w:lang w:val="en-IN"/>
         </w:rPr>
-        <w:t>) are a type of artificial neural network (ANN) used most frequently in deep learning to interpret visual data. Based on the shared-weight architecture of the convolution kernels or filters that slide along input features and produce translation-equivariant responses known as feature maps, CNNs are also known as Shift Invariant or Space Invariant Artificial Neural Networks (SIANN). Contrary to popular belief, most convolutional neural networks do not translate invariantly because of the down-sampling operation they perform on the input. They have uses in the recognition of images and videos, recommender systems, classification and segmentation of images, analysis of images used in medicine, natural language processing, brain-computer interfaces, and time series analysis of financial data.</w:t>
+        <w:t xml:space="preserve">) are a type of artificial neural network (ANN) used most frequently in deep learning to interpret visual data. Based on the shared-weight architecture of the convolution kernels or filters that slide along input features and produce translation-equivariant responses known as feature maps, CNNs are also known as Shift Invariant or Space Invariant Artificial Neural Networks (SIANN). Contrary to popular belief, most convolutional neural networks do not translate invariantly because of the down-sampling operation they perform on the input. They have uses in the recognition of images and videos, recommender systems, classification and </w:t>
+      </w:r>
+      <w:r>
+        <w:rPr>
+          <w:rFonts w:ascii="Times New Roman" w:hAnsi="Times New Roman" w:cs="Times New Roman"/>
+          <w:lang w:val="en-IN"/>
+        </w:rPr>
+        <w:lastRenderedPageBreak/>
+        <w:t>segmentation of images, analysis of images used in medicine, natural language processing, brain-computer interfaces, and time series analysis of financial data.</w:t>
       </w:r>
     </w:p>
     <w:p>
@@ -2682,20 +2713,16 @@
       <w:pPr>
         <w:pStyle w:val="Heading2"/>
         <w:rPr>
-          <w:lang w:val="en-IN"/>
-        </w:rPr>
-      </w:pPr>
-      <w:r>
-        <w:rPr>
-          <w:lang w:val="en-IN"/>
-        </w:rPr>
-        <w:t xml:space="preserve">3.3.2 </w:t>
-      </w:r>
-      <w:r>
-        <w:rPr>
-          <w:lang w:val="en-IN"/>
-        </w:rPr>
-        <w:t xml:space="preserve">RECURRENT NEURAL NETWORK (RNN) </w:t>
+          <w:rFonts w:ascii="Times New Roman" w:hAnsi="Times New Roman" w:cs="Times New Roman"/>
+          <w:lang w:val="en-IN"/>
+        </w:rPr>
+      </w:pPr>
+      <w:r>
+        <w:rPr>
+          <w:rFonts w:ascii="Times New Roman" w:hAnsi="Times New Roman" w:cs="Times New Roman"/>
+          <w:lang w:val="en-IN"/>
+        </w:rPr>
+        <w:t xml:space="preserve">3.3.2 RECURRENT NEURAL NETWORK (RNN) </w:t>
       </w:r>
     </w:p>
     <w:p>
@@ -2711,15 +2738,7 @@
           <w:rFonts w:ascii="Times New Roman" w:hAnsi="Times New Roman" w:cs="Times New Roman"/>
           <w:lang w:val="en-IN"/>
         </w:rPr>
-        <w:t xml:space="preserve">A recurrent neural network (RNN) is a type of artificial neural network in which connections between nodes can form a cycle, allowing the output of some nodes to influence the input received by other nodes in the same network. It makes use of time series data or sequential data. It can display temporal </w:t>
-      </w:r>
-      <w:r>
-        <w:rPr>
-          <w:rFonts w:ascii="Times New Roman" w:hAnsi="Times New Roman" w:cs="Times New Roman"/>
-          <w:lang w:val="en-IN"/>
-        </w:rPr>
-        <w:lastRenderedPageBreak/>
-        <w:t>dynamic behaviour as a result of this. RNNs, which are derived from feedforward neural networks, may process input sequences of different lengths by using their internal state (memory).</w:t>
+        <w:t>A recurrent neural network (RNN) is a type of artificial neural network in which connections between nodes can form a cycle, allowing the output of some nodes to influence the input received by other nodes in the same network. It makes use of time series data or sequential data. It can display temporal dynamic behaviour as a result of this. RNNs, which are derived from feedforward neural networks, may process input sequences of different lengths by using their internal state (memory).</w:t>
       </w:r>
     </w:p>
     <w:p>
@@ -2756,26 +2775,16 @@
       <w:pPr>
         <w:pStyle w:val="Heading2"/>
         <w:rPr>
-          <w:lang w:val="en-IN"/>
-        </w:rPr>
-      </w:pPr>
-      <w:r>
-        <w:rPr>
-          <w:lang w:val="en-IN"/>
-        </w:rPr>
-        <w:t xml:space="preserve">3.3.3 </w:t>
-      </w:r>
-      <w:r>
-        <w:rPr>
-          <w:lang w:val="en-IN"/>
-        </w:rPr>
-        <w:t xml:space="preserve">LONG SHORT-TERM MEMORY </w:t>
-      </w:r>
-      <w:r>
-        <w:rPr>
-          <w:lang w:val="en-IN"/>
-        </w:rPr>
-        <w:t>(LSTM)</w:t>
+          <w:rFonts w:ascii="Times New Roman" w:hAnsi="Times New Roman" w:cs="Times New Roman"/>
+          <w:lang w:val="en-IN"/>
+        </w:rPr>
+      </w:pPr>
+      <w:r>
+        <w:rPr>
+          <w:rFonts w:ascii="Times New Roman" w:hAnsi="Times New Roman" w:cs="Times New Roman"/>
+          <w:lang w:val="en-IN"/>
+        </w:rPr>
+        <w:t>3.3.3 LONG SHORT-TERM MEMORY (LSTM)</w:t>
       </w:r>
     </w:p>
     <w:p>
@@ -2879,20 +2888,58 @@
     </w:p>
     <w:p>
       <w:pPr>
-        <w:pStyle w:val="Heading1"/>
-      </w:pPr>
-      <w:r>
-        <w:t xml:space="preserve">4. </w:t>
-      </w:r>
-      <w:r>
-        <w:t>EXPERIMENTS AND ANALYSIS</w:t>
+        <w:pStyle w:val="Heading2"/>
+        <w:rPr>
+          <w:rFonts w:ascii="Times New Roman" w:hAnsi="Times New Roman" w:cs="Times New Roman"/>
+          <w:lang w:val="en-IN"/>
+        </w:rPr>
+      </w:pPr>
+      <w:r>
+        <w:rPr>
+          <w:rFonts w:ascii="Times New Roman" w:hAnsi="Times New Roman" w:cs="Times New Roman"/>
+          <w:lang w:val="en-IN"/>
+        </w:rPr>
+        <w:t xml:space="preserve">3.3.4 GATED RECURRENT UNIT </w:t>
+      </w:r>
+      <w:r>
+        <w:rPr>
+          <w:rFonts w:ascii="Times New Roman" w:hAnsi="Times New Roman" w:cs="Times New Roman"/>
+          <w:lang w:val="en-IN"/>
+        </w:rPr>
+        <w:t>(GRU)</w:t>
       </w:r>
     </w:p>
     <w:p>
       <w:pPr>
+        <w:pStyle w:val="Heading1"/>
+        <w:rPr>
+          <w:rFonts w:ascii="Times New Roman" w:hAnsi="Times New Roman" w:cs="Times New Roman"/>
+        </w:rPr>
+      </w:pPr>
+      <w:r>
+        <w:rPr>
+          <w:rFonts w:ascii="Times New Roman" w:hAnsi="Times New Roman" w:cs="Times New Roman"/>
+        </w:rPr>
+        <w:t xml:space="preserve">4. </w:t>
+      </w:r>
+      <w:r>
+        <w:rPr>
+          <w:rFonts w:ascii="Times New Roman" w:hAnsi="Times New Roman" w:cs="Times New Roman"/>
+        </w:rPr>
+        <w:t>EXPERIMENTS AND ANALYSIS</w:t>
+      </w:r>
+    </w:p>
+    <w:p>
+      <w:pPr>
         <w:pStyle w:val="Heading2"/>
-      </w:pPr>
-      <w:r>
+        <w:rPr>
+          <w:rFonts w:ascii="Times New Roman" w:hAnsi="Times New Roman" w:cs="Times New Roman"/>
+        </w:rPr>
+      </w:pPr>
+      <w:r>
+        <w:rPr>
+          <w:rFonts w:ascii="Times New Roman" w:hAnsi="Times New Roman" w:cs="Times New Roman"/>
+        </w:rPr>
         <w:t>4.2 EXPERIMENTAL SETUP</w:t>
       </w:r>
     </w:p>
@@ -3042,6 +3089,7 @@
               <w:rPr>
                 <w:rFonts w:ascii="Times New Roman" w:hAnsi="Times New Roman" w:cs="Times New Roman"/>
               </w:rPr>
+              <w:lastRenderedPageBreak/>
               <w:t>Seaborn</w:t>
             </w:r>
           </w:p>
@@ -3155,18 +3203,19 @@
       <w:pPr>
         <w:pStyle w:val="Heading1"/>
         <w:rPr>
+          <w:rFonts w:ascii="Times New Roman" w:hAnsi="Times New Roman" w:cs="Times New Roman"/>
           <w:b/>
           <w:bCs/>
         </w:rPr>
       </w:pPr>
-      <w:bookmarkStart w:id="1" w:name="_74662uz7lm3q"/>
-      <w:bookmarkEnd w:id="1"/>
-      <w:r>
-        <w:rPr>
+      <w:bookmarkStart w:id="2" w:name="_74662uz7lm3q"/>
+      <w:bookmarkEnd w:id="2"/>
+      <w:r>
+        <w:rPr>
+          <w:rFonts w:ascii="Times New Roman" w:hAnsi="Times New Roman" w:cs="Times New Roman"/>
           <w:b/>
           <w:bCs/>
         </w:rPr>
-        <w:lastRenderedPageBreak/>
         <w:t>4.2 STUDY OF KDD NSL DATASET</w:t>
       </w:r>
     </w:p>
@@ -3180,19 +3229,14 @@
           <w:szCs w:val="40"/>
         </w:rPr>
       </w:pPr>
-      <w:bookmarkStart w:id="2" w:name="_qcetz13m30om"/>
-      <w:bookmarkEnd w:id="2"/>
+      <w:bookmarkStart w:id="3" w:name="_qcetz13m30om"/>
+      <w:bookmarkEnd w:id="3"/>
       <w:r>
         <w:rPr>
           <w:rStyle w:val="Heading2Char"/>
-        </w:rPr>
-        <w:t xml:space="preserve">4.2.1 </w:t>
-      </w:r>
-      <w:r>
-        <w:rPr>
-          <w:rStyle w:val="Heading2Char"/>
-        </w:rPr>
-        <w:t>DATASET DESCRIPTION</w:t>
+          <w:rFonts w:ascii="Times New Roman" w:hAnsi="Times New Roman" w:cs="Times New Roman"/>
+        </w:rPr>
+        <w:t>4.2.1 DATASET DESCRIPTION</w:t>
       </w:r>
       <w:r>
         <w:rPr>
@@ -3214,8 +3258,8 @@
           <w:szCs w:val="22"/>
         </w:rPr>
       </w:pPr>
-      <w:bookmarkStart w:id="3" w:name="_n71o3y74n8ru"/>
-      <w:bookmarkEnd w:id="3"/>
+      <w:bookmarkStart w:id="4" w:name="_n71o3y74n8ru"/>
+      <w:bookmarkEnd w:id="4"/>
       <w:r>
         <w:rPr>
           <w:rFonts w:ascii="Times New Roman" w:eastAsia="Poppins" w:hAnsi="Times New Roman" w:cs="Times New Roman"/>
@@ -3230,20 +3274,14 @@
       <w:pPr>
         <w:pStyle w:val="Heading2"/>
         <w:rPr>
-          <w:rFonts w:eastAsia="Arial"/>
-        </w:rPr>
-      </w:pPr>
-      <w:r>
-        <w:rPr>
-          <w:rFonts w:eastAsia="Arial"/>
-        </w:rPr>
-        <w:t xml:space="preserve">4.2.2 </w:t>
-      </w:r>
-      <w:r>
-        <w:rPr>
-          <w:rFonts w:eastAsia="Arial"/>
-        </w:rPr>
-        <w:t>DATASET SPLITS</w:t>
+          <w:rFonts w:ascii="Times New Roman" w:eastAsia="Arial" w:hAnsi="Times New Roman" w:cs="Times New Roman"/>
+        </w:rPr>
+      </w:pPr>
+      <w:r>
+        <w:rPr>
+          <w:rFonts w:ascii="Times New Roman" w:eastAsia="Arial" w:hAnsi="Times New Roman" w:cs="Times New Roman"/>
+        </w:rPr>
+        <w:t>4.2.2 DATASET SPLITS</w:t>
       </w:r>
     </w:p>
     <w:p>
@@ -3366,19 +3404,14 @@
           <w:szCs w:val="40"/>
         </w:rPr>
       </w:pPr>
-      <w:bookmarkStart w:id="4" w:name="_dr0mppdsx6xe"/>
-      <w:bookmarkEnd w:id="4"/>
+      <w:bookmarkStart w:id="5" w:name="_dr0mppdsx6xe"/>
+      <w:bookmarkEnd w:id="5"/>
       <w:r>
         <w:rPr>
           <w:rStyle w:val="Heading2Char"/>
-        </w:rPr>
-        <w:t xml:space="preserve">4.2.3 </w:t>
-      </w:r>
-      <w:r>
-        <w:rPr>
-          <w:rStyle w:val="Heading2Char"/>
-        </w:rPr>
-        <w:t>FEATURES</w:t>
+          <w:rFonts w:ascii="Times New Roman" w:hAnsi="Times New Roman" w:cs="Times New Roman"/>
+        </w:rPr>
+        <w:t>4.2.3 FEATURES</w:t>
       </w:r>
       <w:r>
         <w:rPr>
@@ -3748,7 +3781,16 @@
                 <w:color w:val="292929"/>
                 <w:highlight w:val="white"/>
               </w:rPr>
-              <w:t>: online retailer getting flooded with online orders on a day with a big sale,</w:t>
+              <w:t xml:space="preserve">: online retailer getting flooded with </w:t>
+            </w:r>
+            <w:r>
+              <w:rPr>
+                <w:rFonts w:ascii="Times New Roman" w:eastAsia="Poppins" w:hAnsi="Times New Roman" w:cs="Times New Roman"/>
+                <w:color w:val="292929"/>
+                <w:highlight w:val="white"/>
+              </w:rPr>
+              <w:lastRenderedPageBreak/>
+              <w:t>online orders on a day with a big sale,</w:t>
             </w:r>
           </w:p>
         </w:tc>
@@ -3790,6 +3832,7 @@
                 <w:sz w:val="24"/>
                 <w:szCs w:val="24"/>
               </w:rPr>
+              <w:lastRenderedPageBreak/>
               <w:t>Probe</w:t>
             </w:r>
           </w:p>
@@ -3931,7 +3974,6 @@
                 <w:szCs w:val="24"/>
                 <w:highlight w:val="white"/>
               </w:rPr>
-              <w:lastRenderedPageBreak/>
               <w:t xml:space="preserve">U2R </w:t>
             </w:r>
           </w:p>
@@ -4948,19 +4990,13 @@
           <w:szCs w:val="32"/>
         </w:rPr>
       </w:pPr>
-      <w:bookmarkStart w:id="5" w:name="_7asqp3m78xd1"/>
-      <w:bookmarkEnd w:id="5"/>
+      <w:bookmarkStart w:id="6" w:name="_7asqp3m78xd1"/>
+      <w:bookmarkEnd w:id="6"/>
       <w:r>
         <w:rPr>
           <w:rFonts w:ascii="Times New Roman" w:eastAsia="Helvetica Neue" w:hAnsi="Times New Roman" w:cs="Times New Roman"/>
         </w:rPr>
-        <w:t xml:space="preserve">4.2.4 </w:t>
-      </w:r>
-      <w:r>
-        <w:rPr>
-          <w:rFonts w:ascii="Times New Roman" w:eastAsia="Helvetica Neue" w:hAnsi="Times New Roman" w:cs="Times New Roman"/>
-        </w:rPr>
-        <w:t>CLASS LEVEL DETAILS</w:t>
+        <w:t>4.2.4 CLASS LEVEL DETAILS</w:t>
       </w:r>
       <w:r>
         <w:rPr>
@@ -5045,6 +5081,7 @@
                 <w:sz w:val="24"/>
                 <w:szCs w:val="24"/>
               </w:rPr>
+              <w:lastRenderedPageBreak/>
               <w:t>CATEGORY</w:t>
             </w:r>
           </w:p>
@@ -5202,16 +5239,7 @@
                 <w:sz w:val="24"/>
                 <w:szCs w:val="24"/>
               </w:rPr>
-              <w:t xml:space="preserve">These </w:t>
-            </w:r>
-            <w:r>
-              <w:rPr>
-                <w:rFonts w:ascii="Times New Roman" w:hAnsi="Times New Roman" w:cs="Times New Roman"/>
-                <w:color w:val="202124"/>
-                <w:sz w:val="24"/>
-                <w:szCs w:val="24"/>
-              </w:rPr>
-              <w:t>can be derived from the header of the packet without looking into the payload itself, and hold the basic information about the packet.</w:t>
+              <w:t>These can be derived from the header of the packet without looking into the payload itself, and hold the basic information about the packet.</w:t>
             </w:r>
           </w:p>
         </w:tc>
@@ -5290,24 +5318,7 @@
                 <w:sz w:val="24"/>
                 <w:szCs w:val="24"/>
               </w:rPr>
-              <w:lastRenderedPageBreak/>
-              <w:t xml:space="preserve">Content </w:t>
-            </w:r>
-            <w:r>
-              <w:rPr>
-                <w:rFonts w:ascii="Times New Roman" w:eastAsia="Helvetica Neue" w:hAnsi="Times New Roman" w:cs="Times New Roman"/>
-                <w:sz w:val="24"/>
-                <w:szCs w:val="24"/>
-              </w:rPr>
-              <w:t>f</w:t>
-            </w:r>
-            <w:r>
-              <w:rPr>
-                <w:rFonts w:ascii="Times New Roman" w:eastAsia="Helvetica Neue" w:hAnsi="Times New Roman" w:cs="Times New Roman"/>
-                <w:sz w:val="24"/>
-                <w:szCs w:val="24"/>
-              </w:rPr>
-              <w:t>eatures</w:t>
+              <w:t>Content features</w:t>
             </w:r>
           </w:p>
         </w:tc>
@@ -5345,16 +5356,7 @@
                 <w:sz w:val="24"/>
                 <w:szCs w:val="24"/>
               </w:rPr>
-              <w:t>These</w:t>
-            </w:r>
-            <w:r>
-              <w:rPr>
-                <w:rFonts w:ascii="Times New Roman" w:hAnsi="Times New Roman" w:cs="Times New Roman"/>
-                <w:color w:val="202124"/>
-                <w:sz w:val="24"/>
-                <w:szCs w:val="24"/>
-              </w:rPr>
-              <w:t xml:space="preserve"> hold information about the original packets, as they are sent in multiple pieces rather than one. With this information, the system can access the payload. This category contains features 10–22.</w:t>
+              <w:t>These hold information about the original packets, as they are sent in multiple pieces rather than one. With this information, the system can access the payload. This category contains features 10–22.</w:t>
             </w:r>
           </w:p>
         </w:tc>
@@ -5468,16 +5470,7 @@
                 <w:sz w:val="24"/>
                 <w:szCs w:val="24"/>
               </w:rPr>
-              <w:t>These</w:t>
-            </w:r>
-            <w:r>
-              <w:rPr>
-                <w:rFonts w:ascii="Times New Roman" w:hAnsi="Times New Roman" w:cs="Times New Roman"/>
-                <w:color w:val="202124"/>
-                <w:sz w:val="24"/>
-                <w:szCs w:val="24"/>
-              </w:rPr>
-              <w:t xml:space="preserve"> features hold the analysis of the traffic input over a two-second window and contain information like how many connections it attempted to make to the same host. These features are mostly counts and rates rather than information about the content of the traffic input.</w:t>
+              <w:t>These features hold the analysis of the traffic input over a two-second window and contain information like how many connections it attempted to make to the same host. These features are mostly counts and rates rather than information about the content of the traffic input.</w:t>
             </w:r>
           </w:p>
         </w:tc>
@@ -5591,16 +5584,7 @@
                 <w:sz w:val="24"/>
                 <w:szCs w:val="24"/>
               </w:rPr>
-              <w:t>These</w:t>
-            </w:r>
-            <w:r>
-              <w:rPr>
-                <w:rFonts w:ascii="Times New Roman" w:hAnsi="Times New Roman" w:cs="Times New Roman"/>
-                <w:color w:val="202124"/>
-                <w:sz w:val="24"/>
-                <w:szCs w:val="24"/>
-              </w:rPr>
-              <w:t xml:space="preserve"> features are similar to Time-based features, except instead of analyzing over a 2-second window, it analyzes over a series of connections made (how many requests made to the same host over x-number of connections). These features are designed to access attacks, which span longer than a two-second window time-span.</w:t>
+              <w:t>These features are similar to Time-based features, except instead of analyzing over a 2-second window, it analyzes over a series of connections made (how many requests made to the same host over x-number of connections). These features are designed to access attacks, which span longer than a two-second window time-span.</w:t>
             </w:r>
           </w:p>
         </w:tc>
@@ -5654,23 +5638,16 @@
       <w:pPr>
         <w:pStyle w:val="Heading2"/>
         <w:rPr>
-          <w:rFonts w:eastAsia="Poppins"/>
+          <w:rFonts w:ascii="Times New Roman" w:eastAsia="Poppins" w:hAnsi="Times New Roman" w:cs="Times New Roman"/>
           <w:highlight w:val="white"/>
         </w:rPr>
       </w:pPr>
       <w:r>
         <w:rPr>
-          <w:rFonts w:eastAsia="Poppins"/>
+          <w:rFonts w:ascii="Times New Roman" w:eastAsia="Poppins" w:hAnsi="Times New Roman" w:cs="Times New Roman"/>
           <w:highlight w:val="white"/>
         </w:rPr>
-        <w:t xml:space="preserve">4.2.5 </w:t>
-      </w:r>
-      <w:r>
-        <w:rPr>
-          <w:rFonts w:eastAsia="Poppins"/>
-          <w:highlight w:val="white"/>
-        </w:rPr>
-        <w:t>FEATURES TYPES</w:t>
+        <w:t>4.2.5 FEATURES TYPES</w:t>
       </w:r>
     </w:p>
     <w:p>
@@ -6672,6 +6649,7 @@
                 <w:color w:val="000000"/>
                 <w:lang w:val="en-IN" w:eastAsia="en-IN"/>
               </w:rPr>
+              <w:lastRenderedPageBreak/>
               <w:t>4</w:t>
             </w:r>
           </w:p>
@@ -7155,16 +7133,7 @@
                 <w:color w:val="000000"/>
                 <w:lang w:val="en-IN" w:eastAsia="en-IN"/>
               </w:rPr>
-              <w:t xml:space="preserve">Number of data bytes transferred from destination </w:t>
-            </w:r>
-            <w:r>
-              <w:rPr>
-                <w:rFonts w:ascii="Times New Roman" w:eastAsia="Times New Roman" w:hAnsi="Times New Roman" w:cs="Times New Roman"/>
-                <w:color w:val="000000"/>
-                <w:lang w:val="en-IN" w:eastAsia="en-IN"/>
-              </w:rPr>
-              <w:lastRenderedPageBreak/>
-              <w:t>to source in single connection</w:t>
+              <w:t>Number of data bytes transferred from destination to source in single connection</w:t>
             </w:r>
           </w:p>
         </w:tc>
@@ -7196,7 +7165,6 @@
                 <w:color w:val="000000"/>
                 <w:lang w:val="en-IN" w:eastAsia="en-IN"/>
               </w:rPr>
-              <w:lastRenderedPageBreak/>
               <w:t>Continuous</w:t>
             </w:r>
           </w:p>
@@ -9820,6 +9788,7 @@
                 <w:color w:val="000000"/>
                 <w:lang w:val="en-IN" w:eastAsia="en-IN"/>
               </w:rPr>
+              <w:lastRenderedPageBreak/>
               <w:t>19</w:t>
             </w:r>
           </w:p>
@@ -10464,7 +10433,6 @@
                 <w:color w:val="000000"/>
                 <w:lang w:val="en-IN" w:eastAsia="en-IN"/>
               </w:rPr>
-              <w:lastRenderedPageBreak/>
               <w:t>22</w:t>
             </w:r>
           </w:p>
@@ -10865,7 +10833,7 @@
                 <w:lang w:val="en-IN" w:eastAsia="en-IN"/>
               </w:rPr>
             </w:pPr>
-            <w:bookmarkStart w:id="6" w:name="_Hlk116416671"/>
+            <w:bookmarkStart w:id="7" w:name="_Hlk116416671"/>
             <w:r>
               <w:rPr>
                 <w:rFonts w:ascii="Times New Roman" w:eastAsia="Times New Roman" w:hAnsi="Times New Roman" w:cs="Times New Roman"/>
@@ -11256,7 +11224,7 @@
           </w:p>
         </w:tc>
       </w:tr>
-      <w:bookmarkEnd w:id="6"/>
+      <w:bookmarkEnd w:id="7"/>
       <w:tr>
         <w:trPr>
           <w:trHeight w:val="316"/>
@@ -12201,6 +12169,7 @@
                 <w:color w:val="000000"/>
                 <w:lang w:val="en-IN" w:eastAsia="en-IN"/>
               </w:rPr>
+              <w:lastRenderedPageBreak/>
               <w:t>30</w:t>
             </w:r>
           </w:p>
@@ -12417,7 +12386,6 @@
                 <w:color w:val="000000"/>
                 <w:lang w:val="en-IN" w:eastAsia="en-IN"/>
               </w:rPr>
-              <w:lastRenderedPageBreak/>
               <w:t>31</w:t>
             </w:r>
           </w:p>
@@ -14298,6 +14266,7 @@
                 <w:color w:val="000000"/>
                 <w:lang w:val="en-IN" w:eastAsia="en-IN"/>
               </w:rPr>
+              <w:lastRenderedPageBreak/>
               <w:t>39</w:t>
             </w:r>
           </w:p>
@@ -14560,7 +14529,6 @@
                 <w:color w:val="000000"/>
                 <w:lang w:val="en-IN" w:eastAsia="en-IN"/>
               </w:rPr>
-              <w:lastRenderedPageBreak/>
               <w:t>40</w:t>
             </w:r>
           </w:p>
@@ -15450,10 +15418,10 @@
           <w:rFonts w:ascii="Times New Roman" w:hAnsi="Times New Roman" w:cs="Times New Roman"/>
         </w:rPr>
       </w:pPr>
-      <w:bookmarkStart w:id="7" w:name="_v6at70r27h1v"/>
-      <w:bookmarkStart w:id="8" w:name="_f4odfgwyx56u"/>
-      <w:bookmarkEnd w:id="7"/>
+      <w:bookmarkStart w:id="8" w:name="_v6at70r27h1v"/>
+      <w:bookmarkStart w:id="9" w:name="_f4odfgwyx56u"/>
       <w:bookmarkEnd w:id="8"/>
+      <w:bookmarkEnd w:id="9"/>
     </w:p>
     <w:p>
       <w:pPr>
@@ -16148,6 +16116,7 @@
       <w:pPr>
         <w:pStyle w:val="Heading1"/>
         <w:rPr>
+          <w:rFonts w:ascii="Times New Roman" w:hAnsi="Times New Roman" w:cs="Times New Roman"/>
           <w:b/>
           <w:bCs/>
           <w:lang w:val="en-IN"/>
@@ -16155,6 +16124,7 @@
       </w:pPr>
       <w:r>
         <w:rPr>
+          <w:rFonts w:ascii="Times New Roman" w:hAnsi="Times New Roman" w:cs="Times New Roman"/>
           <w:b/>
           <w:bCs/>
           <w:lang w:val="en-IN"/>
@@ -16163,6 +16133,7 @@
       </w:r>
       <w:r>
         <w:rPr>
+          <w:rFonts w:ascii="Times New Roman" w:hAnsi="Times New Roman" w:cs="Times New Roman"/>
           <w:b/>
           <w:bCs/>
           <w:lang w:val="en-IN"/>
@@ -16171,6 +16142,7 @@
       </w:r>
       <w:r>
         <w:rPr>
+          <w:rFonts w:ascii="Times New Roman" w:hAnsi="Times New Roman" w:cs="Times New Roman"/>
           <w:b/>
           <w:bCs/>
           <w:lang w:val="en-IN"/>
@@ -16179,6 +16151,7 @@
       </w:r>
       <w:r>
         <w:rPr>
+          <w:rFonts w:ascii="Times New Roman" w:hAnsi="Times New Roman" w:cs="Times New Roman"/>
           <w:b/>
           <w:bCs/>
           <w:lang w:val="en-IN"/>
@@ -16480,14 +16453,7 @@
           <w:rFonts w:ascii="Times New Roman" w:hAnsi="Times New Roman" w:cs="Times New Roman"/>
           <w:lang w:val="en-IN"/>
         </w:rPr>
-        <w:t>, James Boorman, Strategically-motivated advanced persistent threat: Definition, process, tactics and a disinformation model of counterattack, Computers &amp; Security, Volume 86, 2019, Pages 402-418, ISSN 0167-4048,</w:t>
-      </w:r>
-      <w:r>
-        <w:rPr>
-          <w:rFonts w:ascii="Times New Roman" w:hAnsi="Times New Roman" w:cs="Times New Roman"/>
-          <w:lang w:val="en-IN"/>
-        </w:rPr>
-        <w:t xml:space="preserve"> </w:t>
+        <w:t xml:space="preserve">, James Boorman, Strategically-motivated advanced persistent threat: Definition, process, tactics and a disinformation model of counterattack, Computers &amp; Security, Volume 86, 2019, Pages 402-418, ISSN 0167-4048, </w:t>
       </w:r>
       <w:proofErr w:type="spellStart"/>
       <w:r>
@@ -16757,21 +16723,7 @@
           <w:rFonts w:ascii="Times New Roman" w:hAnsi="Times New Roman" w:cs="Times New Roman"/>
           <w:lang w:val="en-IN"/>
         </w:rPr>
-        <w:t>Chu W-L, Lin C-J, Chang K-N. Detection and Classification of Advanced Persistent Threats and Attacks Using the Support Vector Machine. Applied Sciences. 2019; 9(21):4579. Doi</w:t>
-      </w:r>
-      <w:r>
-        <w:rPr>
-          <w:rFonts w:ascii="Times New Roman" w:hAnsi="Times New Roman" w:cs="Times New Roman"/>
-          <w:lang w:val="en-IN"/>
-        </w:rPr>
-        <w:t xml:space="preserve">: </w:t>
-      </w:r>
-      <w:r>
-        <w:rPr>
-          <w:rFonts w:ascii="Times New Roman" w:hAnsi="Times New Roman" w:cs="Times New Roman"/>
-          <w:lang w:val="en-IN"/>
-        </w:rPr>
-        <w:t>10.3390/app9214579</w:t>
+        <w:t>Chu W-L, Lin C-J, Chang K-N. Detection and Classification of Advanced Persistent Threats and Attacks Using the Support Vector Machine. Applied Sciences. 2019; 9(21):4579. Doi: 10.3390/app9214579</w:t>
       </w:r>
     </w:p>
     <w:p>

</xml_diff>